<commit_message>
update married and single one
</commit_message>
<xml_diff>
--- a/lib/Contract-Married.docx
+++ b/lib/Contract-Married.docx
@@ -11951,21 +11951,7 @@
                       <w:rFonts w:asciiTheme="minorHAnsi" w:eastAsia="Arial" w:hAnsiTheme="minorHAnsi" w:cstheme="minorHAnsi"/>
                       <w:lang w:val="es-ES_tradnl"/>
                     </w:rPr>
-                    <w:t>saldo</w:t>
-                  </w:r>
-                  <w:r>
-                    <w:rPr>
-                      <w:rFonts w:asciiTheme="minorHAnsi" w:eastAsia="Arial" w:hAnsiTheme="minorHAnsi" w:cstheme="minorHAnsi"/>
-                      <w:lang w:val="es-ES_tradnl"/>
-                    </w:rPr>
-                    <w:t>_</w:t>
-                  </w:r>
-                  <w:r>
-                    <w:rPr>
-                      <w:rFonts w:asciiTheme="minorHAnsi" w:eastAsia="Arial" w:hAnsiTheme="minorHAnsi" w:cstheme="minorHAnsi"/>
-                      <w:lang w:val="es-ES_tradnl"/>
-                    </w:rPr>
-                    <w:t>restante</w:t>
+                    <w:t>cuota_inicial</w:t>
                   </w:r>
                   <w:r>
                     <w:rPr>
@@ -11993,7 +11979,14 @@
                       <w:rFonts w:asciiTheme="minorHAnsi" w:eastAsia="Arial" w:hAnsiTheme="minorHAnsi" w:cstheme="minorHAnsi"/>
                       <w:lang w:val="es-ES_tradnl"/>
                     </w:rPr>
-                    <w:t>saldo_restante_letras</w:t>
+                    <w:t>cuo_init_</w:t>
+                  </w:r>
+                  <w:r>
+                    <w:rPr>
+                      <w:rFonts w:asciiTheme="minorHAnsi" w:eastAsia="Arial" w:hAnsiTheme="minorHAnsi" w:cstheme="minorHAnsi"/>
+                      <w:lang w:val="es-ES_tradnl"/>
+                    </w:rPr>
+                    <w:t>letras</w:t>
                   </w:r>
                   <w:r>
                     <w:rPr>
@@ -12025,7 +12018,28 @@
                       <w:rFonts w:asciiTheme="minorHAnsi" w:eastAsia="Arial" w:hAnsiTheme="minorHAnsi" w:cstheme="minorHAnsi"/>
                       <w:lang w:val="es-ES_tradnl"/>
                     </w:rPr>
-                    <w:t>{{texto_8.1}}</w:t>
+                    <w:t>{{</w:t>
+                  </w:r>
+                  <w:r>
+                    <w:rPr>
+                      <w:rFonts w:asciiTheme="minorHAnsi" w:eastAsia="Arial" w:hAnsiTheme="minorHAnsi" w:cstheme="minorHAnsi"/>
+                      <w:lang w:val="es-ES_tradnl"/>
+                    </w:rPr>
+                    <w:t>vin</w:t>
+                  </w:r>
+                  <w:r>
+                    <w:rPr>
+                      <w:rFonts w:asciiTheme="minorHAnsi" w:eastAsia="Arial" w:hAnsiTheme="minorHAnsi" w:cstheme="minorHAnsi"/>
+                      <w:lang w:val="es-ES_tradnl"/>
+                    </w:rPr>
+                    <w:t>}}</w:t>
+                  </w:r>
+                  <w:r>
+                    <w:rPr>
+                      <w:rFonts w:asciiTheme="minorHAnsi" w:eastAsia="Arial" w:hAnsiTheme="minorHAnsi" w:cstheme="minorHAnsi"/>
+                      <w:lang w:val="es-ES_tradnl"/>
+                    </w:rPr>
+                    <w:t xml:space="preserve"> </w:t>
                   </w:r>
                   <w:r>
                     <w:rPr>
@@ -19629,6 +19643,7 @@
   <w:style w:type="character" w:default="1" w:styleId="Fuentedeprrafopredeter">
     <w:name w:val="Default Paragraph Font"/>
     <w:uiPriority w:val="1"/>
+    <w:semiHidden/>
     <w:unhideWhenUsed/>
   </w:style>
   <w:style w:type="table" w:default="1" w:styleId="Tablanormal">

</xml_diff>